<commit_message>
finish topic 9 (queue)
</commit_message>
<xml_diff>
--- a/212033JTopic9/Tutorial/Tutorial11.docx
+++ b/212033JTopic9/Tutorial/Tutorial11.docx
@@ -139,37 +139,12 @@
                 <w:sz w:val="20"/>
               </w:rPr>
             </w:pPr>
-            <w:proofErr w:type="spellStart"/>
-            <w:r>
-              <w:rPr>
-                <w:rFonts w:ascii="Courier New" w:eastAsia="Courier New" w:hAnsi="Courier New" w:cs="Courier New"/>
-                <w:sz w:val="20"/>
-              </w:rPr>
-              <w:t>myQueue</w:t>
-            </w:r>
-            <w:proofErr w:type="spellEnd"/>
-            <w:r>
-              <w:rPr>
-                <w:rFonts w:ascii="Courier New" w:eastAsia="Courier New" w:hAnsi="Courier New" w:cs="Courier New"/>
-                <w:sz w:val="20"/>
-              </w:rPr>
-              <w:t xml:space="preserve"> = </w:t>
-            </w:r>
-            <w:proofErr w:type="gramStart"/>
-            <w:r>
-              <w:rPr>
-                <w:rFonts w:ascii="Courier New" w:eastAsia="Courier New" w:hAnsi="Courier New" w:cs="Courier New"/>
-                <w:sz w:val="20"/>
-              </w:rPr>
-              <w:t>Queue(</w:t>
-            </w:r>
-            <w:proofErr w:type="gramEnd"/>
-            <w:r>
-              <w:rPr>
-                <w:rFonts w:ascii="Courier New" w:eastAsia="Courier New" w:hAnsi="Courier New" w:cs="Courier New"/>
-                <w:sz w:val="20"/>
-              </w:rPr>
-              <w:t xml:space="preserve">) </w:t>
+            <w:r>
+              <w:rPr>
+                <w:rFonts w:ascii="Courier New" w:eastAsia="Courier New" w:hAnsi="Courier New" w:cs="Courier New"/>
+                <w:sz w:val="20"/>
+              </w:rPr>
+              <w:t xml:space="preserve">myQueue = Queue() </w:t>
             </w:r>
             <w:r>
               <w:rPr>
@@ -180,21 +155,12 @@
               </w:rPr>
               <w:t xml:space="preserve">for </w:t>
             </w:r>
-            <w:proofErr w:type="spellStart"/>
-            <w:r>
-              <w:rPr>
-                <w:rFonts w:ascii="Courier New" w:eastAsia="Courier New" w:hAnsi="Courier New" w:cs="Courier New"/>
-                <w:sz w:val="20"/>
-              </w:rPr>
-              <w:t>i</w:t>
-            </w:r>
-            <w:proofErr w:type="spellEnd"/>
-            <w:r>
-              <w:rPr>
-                <w:rFonts w:ascii="Courier New" w:eastAsia="Courier New" w:hAnsi="Courier New" w:cs="Courier New"/>
-                <w:sz w:val="20"/>
-              </w:rPr>
-              <w:t xml:space="preserve"> </w:t>
+            <w:r>
+              <w:rPr>
+                <w:rFonts w:ascii="Courier New" w:eastAsia="Courier New" w:hAnsi="Courier New" w:cs="Courier New"/>
+                <w:sz w:val="20"/>
+              </w:rPr>
+              <w:t xml:space="preserve">i </w:t>
             </w:r>
             <w:r>
               <w:rPr>
@@ -258,21 +224,12 @@
               </w:rPr>
               <w:t xml:space="preserve">if </w:t>
             </w:r>
-            <w:proofErr w:type="spellStart"/>
-            <w:r>
-              <w:rPr>
-                <w:rFonts w:ascii="Courier New" w:eastAsia="Courier New" w:hAnsi="Courier New" w:cs="Courier New"/>
-                <w:sz w:val="20"/>
-              </w:rPr>
-              <w:t>i</w:t>
-            </w:r>
-            <w:proofErr w:type="spellEnd"/>
-            <w:r>
-              <w:rPr>
-                <w:rFonts w:ascii="Courier New" w:eastAsia="Courier New" w:hAnsi="Courier New" w:cs="Courier New"/>
-                <w:sz w:val="20"/>
-              </w:rPr>
-              <w:t xml:space="preserve"> % </w:t>
+            <w:r>
+              <w:rPr>
+                <w:rFonts w:ascii="Courier New" w:eastAsia="Courier New" w:hAnsi="Courier New" w:cs="Courier New"/>
+                <w:sz w:val="20"/>
+              </w:rPr>
+              <w:t xml:space="preserve">i % </w:t>
             </w:r>
             <w:r>
               <w:rPr>
@@ -316,39 +273,7 @@
                 <w:rFonts w:ascii="Courier New" w:eastAsia="Courier New" w:hAnsi="Courier New" w:cs="Courier New"/>
                 <w:sz w:val="20"/>
               </w:rPr>
-              <w:t xml:space="preserve">        </w:t>
-            </w:r>
-            <w:proofErr w:type="spellStart"/>
-            <w:r>
-              <w:rPr>
-                <w:rFonts w:ascii="Courier New" w:eastAsia="Courier New" w:hAnsi="Courier New" w:cs="Courier New"/>
-                <w:sz w:val="20"/>
-              </w:rPr>
-              <w:t>myQueue.enqueue</w:t>
-            </w:r>
-            <w:proofErr w:type="spellEnd"/>
-            <w:r>
-              <w:rPr>
-                <w:rFonts w:ascii="Courier New" w:eastAsia="Courier New" w:hAnsi="Courier New" w:cs="Courier New"/>
-                <w:sz w:val="20"/>
-              </w:rPr>
-              <w:t>(</w:t>
-            </w:r>
-            <w:proofErr w:type="spellStart"/>
-            <w:r>
-              <w:rPr>
-                <w:rFonts w:ascii="Courier New" w:eastAsia="Courier New" w:hAnsi="Courier New" w:cs="Courier New"/>
-                <w:sz w:val="20"/>
-              </w:rPr>
-              <w:t>i</w:t>
-            </w:r>
-            <w:proofErr w:type="spellEnd"/>
-            <w:r>
-              <w:rPr>
-                <w:rFonts w:ascii="Courier New" w:eastAsia="Courier New" w:hAnsi="Courier New" w:cs="Courier New"/>
-                <w:sz w:val="20"/>
-              </w:rPr>
-              <w:t xml:space="preserve">) </w:t>
+              <w:t xml:space="preserve">        myQueue.enqueue(i) </w:t>
             </w:r>
           </w:p>
         </w:tc>
@@ -420,11 +345,17 @@
         <w:jc w:val="left"/>
         <w:rPr>
           <w:rFonts w:ascii="Courier New" w:eastAsia="Courier New" w:hAnsi="Courier New" w:cs="Courier New"/>
-        </w:rPr>
-      </w:pPr>
-      <w:r>
-        <w:rPr>
-          <w:rFonts w:ascii="Courier New" w:eastAsia="Courier New" w:hAnsi="Courier New" w:cs="Courier New"/>
+          <w:b/>
+          <w:bCs/>
+          <w:color w:val="FF0000"/>
+        </w:rPr>
+      </w:pPr>
+      <w:r>
+        <w:rPr>
+          <w:rFonts w:ascii="Courier New" w:eastAsia="Courier New" w:hAnsi="Courier New" w:cs="Courier New"/>
+          <w:b/>
+          <w:bCs/>
+          <w:color w:val="FF0000"/>
         </w:rPr>
         <w:t>the contents of the queue:</w:t>
       </w:r>
@@ -435,17 +366,26 @@
         <w:jc w:val="left"/>
         <w:rPr>
           <w:rFonts w:ascii="Courier New" w:eastAsia="Courier New" w:hAnsi="Courier New" w:cs="Courier New"/>
-        </w:rPr>
-      </w:pPr>
-      <w:r>
-        <w:rPr>
-          <w:rFonts w:ascii="Courier New" w:eastAsia="Courier New" w:hAnsi="Courier New" w:cs="Courier New"/>
+          <w:b/>
+          <w:bCs/>
+          <w:color w:val="FF0000"/>
+        </w:rPr>
+      </w:pPr>
+      <w:r>
+        <w:rPr>
+          <w:rFonts w:ascii="Courier New" w:eastAsia="Courier New" w:hAnsi="Courier New" w:cs="Courier New"/>
+          <w:b/>
+          <w:bCs/>
+          <w:color w:val="FF0000"/>
         </w:rPr>
         <w:t xml:space="preserve">[0]: 0 </w:t>
       </w:r>
       <w:r>
         <w:rPr>
           <w:rFonts w:ascii="Courier New" w:eastAsia="Courier New" w:hAnsi="Courier New" w:cs="Courier New"/>
+          <w:b/>
+          <w:bCs/>
+          <w:color w:val="FF0000"/>
         </w:rPr>
         <w:tab/>
         <w:t xml:space="preserve">[1]: 3 </w:t>
@@ -453,6 +393,9 @@
       <w:r>
         <w:rPr>
           <w:rFonts w:ascii="Courier New" w:eastAsia="Courier New" w:hAnsi="Courier New" w:cs="Courier New"/>
+          <w:b/>
+          <w:bCs/>
+          <w:color w:val="FF0000"/>
         </w:rPr>
         <w:tab/>
         <w:t>[2]: 6</w:t>
@@ -460,6 +403,9 @@
       <w:r>
         <w:rPr>
           <w:rFonts w:ascii="Courier New" w:eastAsia="Courier New" w:hAnsi="Courier New" w:cs="Courier New"/>
+          <w:b/>
+          <w:bCs/>
+          <w:color w:val="FF0000"/>
         </w:rPr>
         <w:tab/>
         <w:t xml:space="preserve"> [3]: 9</w:t>
@@ -467,6 +413,9 @@
       <w:r>
         <w:rPr>
           <w:rFonts w:ascii="Courier New" w:eastAsia="Courier New" w:hAnsi="Courier New" w:cs="Courier New"/>
+          <w:b/>
+          <w:bCs/>
+          <w:color w:val="FF0000"/>
         </w:rPr>
         <w:tab/>
         <w:t xml:space="preserve"> [4]: 12 </w:t>
@@ -474,6 +423,9 @@
       <w:r>
         <w:rPr>
           <w:rFonts w:ascii="Courier New" w:eastAsia="Courier New" w:hAnsi="Courier New" w:cs="Courier New"/>
+          <w:b/>
+          <w:bCs/>
+          <w:color w:val="FF0000"/>
         </w:rPr>
         <w:tab/>
         <w:t xml:space="preserve">[5]: 15 </w:t>
@@ -535,38 +487,17 @@
               <w:spacing w:after="0" w:line="244" w:lineRule="auto"/>
               <w:ind w:left="0" w:right="4500" w:firstLine="0"/>
               <w:jc w:val="left"/>
+              <w:rPr>
+                <w:rFonts w:ascii="Courier New" w:eastAsia="Courier New" w:hAnsi="Courier New" w:cs="Courier New"/>
+                <w:sz w:val="20"/>
+              </w:rPr>
             </w:pPr>
-            <w:proofErr w:type="spellStart"/>
-            <w:r>
-              <w:rPr>
-                <w:rFonts w:ascii="Courier New" w:eastAsia="Courier New" w:hAnsi="Courier New" w:cs="Courier New"/>
-                <w:sz w:val="20"/>
-              </w:rPr>
-              <w:t>myQueue</w:t>
-            </w:r>
-            <w:proofErr w:type="spellEnd"/>
-            <w:r>
-              <w:rPr>
-                <w:rFonts w:ascii="Courier New" w:eastAsia="Courier New" w:hAnsi="Courier New" w:cs="Courier New"/>
-                <w:sz w:val="20"/>
-              </w:rPr>
-              <w:t xml:space="preserve"> = </w:t>
-            </w:r>
-            <w:proofErr w:type="gramStart"/>
-            <w:r>
-              <w:rPr>
-                <w:rFonts w:ascii="Courier New" w:eastAsia="Courier New" w:hAnsi="Courier New" w:cs="Courier New"/>
-                <w:sz w:val="20"/>
-              </w:rPr>
-              <w:t>Queue(</w:t>
-            </w:r>
-            <w:proofErr w:type="gramEnd"/>
-            <w:r>
-              <w:rPr>
-                <w:rFonts w:ascii="Courier New" w:eastAsia="Courier New" w:hAnsi="Courier New" w:cs="Courier New"/>
-                <w:sz w:val="20"/>
-              </w:rPr>
-              <w:t xml:space="preserve">) </w:t>
+            <w:r>
+              <w:rPr>
+                <w:rFonts w:ascii="Courier New" w:eastAsia="Courier New" w:hAnsi="Courier New" w:cs="Courier New"/>
+                <w:sz w:val="20"/>
+              </w:rPr>
+              <w:t xml:space="preserve">myQueue = Queue() </w:t>
             </w:r>
             <w:r>
               <w:rPr>
@@ -577,21 +508,12 @@
               </w:rPr>
               <w:t xml:space="preserve">for </w:t>
             </w:r>
-            <w:proofErr w:type="spellStart"/>
-            <w:r>
-              <w:rPr>
-                <w:rFonts w:ascii="Courier New" w:eastAsia="Courier New" w:hAnsi="Courier New" w:cs="Courier New"/>
-                <w:sz w:val="20"/>
-              </w:rPr>
-              <w:t>i</w:t>
-            </w:r>
-            <w:proofErr w:type="spellEnd"/>
-            <w:r>
-              <w:rPr>
-                <w:rFonts w:ascii="Courier New" w:eastAsia="Courier New" w:hAnsi="Courier New" w:cs="Courier New"/>
-                <w:sz w:val="20"/>
-              </w:rPr>
-              <w:t xml:space="preserve"> </w:t>
+            <w:r>
+              <w:rPr>
+                <w:rFonts w:ascii="Courier New" w:eastAsia="Courier New" w:hAnsi="Courier New" w:cs="Courier New"/>
+                <w:sz w:val="20"/>
+              </w:rPr>
+              <w:t xml:space="preserve">i </w:t>
             </w:r>
             <w:r>
               <w:rPr>
@@ -635,27 +557,40 @@
             <w:r>
               <w:rPr>
                 <w:rFonts w:ascii="Courier New" w:eastAsia="Courier New" w:hAnsi="Courier New" w:cs="Courier New"/>
+                <w:sz w:val="20"/>
+              </w:rPr>
+              <w:t xml:space="preserve">  </w:t>
+            </w:r>
+          </w:p>
+          <w:p>
+            <w:pPr>
+              <w:spacing w:after="0" w:line="244" w:lineRule="auto"/>
+              <w:ind w:left="0" w:right="4500" w:firstLine="0"/>
+              <w:jc w:val="left"/>
+            </w:pPr>
+            <w:r>
+              <w:rPr>
+                <w:rFonts w:ascii="Courier New" w:eastAsia="Courier New" w:hAnsi="Courier New" w:cs="Courier New"/>
+                <w:b/>
+                <w:sz w:val="20"/>
+              </w:rPr>
+              <w:t xml:space="preserve">   </w:t>
+            </w:r>
+            <w:r>
+              <w:rPr>
+                <w:rFonts w:ascii="Courier New" w:eastAsia="Courier New" w:hAnsi="Courier New" w:cs="Courier New"/>
                 <w:b/>
                 <w:color w:val="000080"/>
                 <w:sz w:val="20"/>
               </w:rPr>
               <w:t xml:space="preserve">if </w:t>
             </w:r>
-            <w:proofErr w:type="spellStart"/>
-            <w:r>
-              <w:rPr>
-                <w:rFonts w:ascii="Courier New" w:eastAsia="Courier New" w:hAnsi="Courier New" w:cs="Courier New"/>
-                <w:sz w:val="20"/>
-              </w:rPr>
-              <w:t>i</w:t>
-            </w:r>
-            <w:proofErr w:type="spellEnd"/>
-            <w:r>
-              <w:rPr>
-                <w:rFonts w:ascii="Courier New" w:eastAsia="Courier New" w:hAnsi="Courier New" w:cs="Courier New"/>
-                <w:sz w:val="20"/>
-              </w:rPr>
-              <w:t xml:space="preserve"> % </w:t>
+            <w:r>
+              <w:rPr>
+                <w:rFonts w:ascii="Courier New" w:eastAsia="Courier New" w:hAnsi="Courier New" w:cs="Courier New"/>
+                <w:sz w:val="20"/>
+              </w:rPr>
+              <w:t xml:space="preserve">i % </w:t>
             </w:r>
             <w:r>
               <w:rPr>
@@ -686,6 +621,24 @@
                 <w:sz w:val="20"/>
               </w:rPr>
               <w:t xml:space="preserve">: </w:t>
+            </w:r>
+          </w:p>
+          <w:p>
+            <w:pPr>
+              <w:spacing w:after="0" w:line="246" w:lineRule="auto"/>
+              <w:ind w:left="0" w:right="3301" w:firstLine="0"/>
+              <w:jc w:val="left"/>
+              <w:rPr>
+                <w:rFonts w:ascii="Courier New" w:eastAsia="Courier New" w:hAnsi="Courier New" w:cs="Courier New"/>
+                <w:sz w:val="20"/>
+              </w:rPr>
+            </w:pPr>
+            <w:r>
+              <w:rPr>
+                <w:rFonts w:ascii="Courier New" w:eastAsia="Courier New" w:hAnsi="Courier New" w:cs="Courier New"/>
+                <w:sz w:val="20"/>
+              </w:rPr>
+              <w:t xml:space="preserve">        myQueue.enqueue(i)     </w:t>
             </w:r>
           </w:p>
           <w:p>
@@ -697,43 +650,11 @@
             <w:r>
               <w:rPr>
                 <w:rFonts w:ascii="Courier New" w:eastAsia="Courier New" w:hAnsi="Courier New" w:cs="Courier New"/>
-                <w:sz w:val="20"/>
-              </w:rPr>
-              <w:t xml:space="preserve">        </w:t>
-            </w:r>
-            <w:proofErr w:type="spellStart"/>
-            <w:r>
-              <w:rPr>
-                <w:rFonts w:ascii="Courier New" w:eastAsia="Courier New" w:hAnsi="Courier New" w:cs="Courier New"/>
-                <w:sz w:val="20"/>
-              </w:rPr>
-              <w:t>myQueue.enqueue</w:t>
-            </w:r>
-            <w:proofErr w:type="spellEnd"/>
-            <w:r>
-              <w:rPr>
-                <w:rFonts w:ascii="Courier New" w:eastAsia="Courier New" w:hAnsi="Courier New" w:cs="Courier New"/>
-                <w:sz w:val="20"/>
-              </w:rPr>
-              <w:t>(</w:t>
-            </w:r>
-            <w:proofErr w:type="spellStart"/>
-            <w:r>
-              <w:rPr>
-                <w:rFonts w:ascii="Courier New" w:eastAsia="Courier New" w:hAnsi="Courier New" w:cs="Courier New"/>
-                <w:sz w:val="20"/>
-              </w:rPr>
-              <w:t>i</w:t>
-            </w:r>
-            <w:proofErr w:type="spellEnd"/>
-            <w:r>
-              <w:rPr>
-                <w:rFonts w:ascii="Courier New" w:eastAsia="Courier New" w:hAnsi="Courier New" w:cs="Courier New"/>
-                <w:sz w:val="20"/>
-              </w:rPr>
-              <w:t xml:space="preserve">)     </w:t>
-            </w:r>
-            <w:proofErr w:type="spellStart"/>
+                <w:b/>
+                <w:sz w:val="20"/>
+              </w:rPr>
+              <w:t xml:space="preserve">   </w:t>
+            </w:r>
             <w:r>
               <w:rPr>
                 <w:rFonts w:ascii="Courier New" w:eastAsia="Courier New" w:hAnsi="Courier New" w:cs="Courier New"/>
@@ -741,33 +662,14 @@
                 <w:color w:val="000080"/>
                 <w:sz w:val="20"/>
               </w:rPr>
-              <w:t>elif</w:t>
-            </w:r>
-            <w:proofErr w:type="spellEnd"/>
-            <w:r>
-              <w:rPr>
-                <w:rFonts w:ascii="Courier New" w:eastAsia="Courier New" w:hAnsi="Courier New" w:cs="Courier New"/>
-                <w:b/>
-                <w:color w:val="000080"/>
-                <w:sz w:val="20"/>
-              </w:rPr>
-              <w:t xml:space="preserve"> </w:t>
-            </w:r>
-            <w:proofErr w:type="spellStart"/>
-            <w:r>
-              <w:rPr>
-                <w:rFonts w:ascii="Courier New" w:eastAsia="Courier New" w:hAnsi="Courier New" w:cs="Courier New"/>
-                <w:sz w:val="20"/>
-              </w:rPr>
-              <w:t>i</w:t>
-            </w:r>
-            <w:proofErr w:type="spellEnd"/>
-            <w:r>
-              <w:rPr>
-                <w:rFonts w:ascii="Courier New" w:eastAsia="Courier New" w:hAnsi="Courier New" w:cs="Courier New"/>
-                <w:sz w:val="20"/>
-              </w:rPr>
-              <w:t xml:space="preserve"> % </w:t>
+              <w:t xml:space="preserve">elif </w:t>
+            </w:r>
+            <w:r>
+              <w:rPr>
+                <w:rFonts w:ascii="Courier New" w:eastAsia="Courier New" w:hAnsi="Courier New" w:cs="Courier New"/>
+                <w:sz w:val="20"/>
+              </w:rPr>
+              <w:t xml:space="preserve">i % </w:t>
             </w:r>
             <w:r>
               <w:rPr>
@@ -811,23 +713,7 @@
                 <w:rFonts w:ascii="Courier New" w:eastAsia="Courier New" w:hAnsi="Courier New" w:cs="Courier New"/>
                 <w:sz w:val="20"/>
               </w:rPr>
-              <w:t xml:space="preserve">        </w:t>
-            </w:r>
-            <w:proofErr w:type="spellStart"/>
-            <w:r>
-              <w:rPr>
-                <w:rFonts w:ascii="Courier New" w:eastAsia="Courier New" w:hAnsi="Courier New" w:cs="Courier New"/>
-                <w:sz w:val="20"/>
-              </w:rPr>
-              <w:t>myQueue.dequeue</w:t>
-            </w:r>
-            <w:proofErr w:type="spellEnd"/>
-            <w:r>
-              <w:rPr>
-                <w:rFonts w:ascii="Courier New" w:eastAsia="Courier New" w:hAnsi="Courier New" w:cs="Courier New"/>
-                <w:sz w:val="20"/>
-              </w:rPr>
-              <w:t xml:space="preserve">() </w:t>
+              <w:t xml:space="preserve">        myQueue.dequeue() </w:t>
             </w:r>
           </w:p>
         </w:tc>
@@ -916,11 +802,17 @@
         <w:jc w:val="left"/>
         <w:rPr>
           <w:rFonts w:ascii="Courier New" w:eastAsia="Courier New" w:hAnsi="Courier New" w:cs="Courier New"/>
-        </w:rPr>
-      </w:pPr>
-      <w:r>
-        <w:rPr>
-          <w:rFonts w:ascii="Courier New" w:eastAsia="Courier New" w:hAnsi="Courier New" w:cs="Courier New"/>
+          <w:b/>
+          <w:bCs/>
+          <w:color w:val="FF0000"/>
+        </w:rPr>
+      </w:pPr>
+      <w:r>
+        <w:rPr>
+          <w:rFonts w:ascii="Courier New" w:eastAsia="Courier New" w:hAnsi="Courier New" w:cs="Courier New"/>
+          <w:b/>
+          <w:bCs/>
+          <w:color w:val="FF0000"/>
         </w:rPr>
         <w:t>The contents of the queue:</w:t>
       </w:r>
@@ -931,17 +823,26 @@
         <w:jc w:val="left"/>
         <w:rPr>
           <w:rFonts w:ascii="Courier New" w:eastAsia="Courier New" w:hAnsi="Courier New" w:cs="Courier New"/>
-        </w:rPr>
-      </w:pPr>
-      <w:r>
-        <w:rPr>
-          <w:rFonts w:ascii="Courier New" w:eastAsia="Courier New" w:hAnsi="Courier New" w:cs="Courier New"/>
+          <w:b/>
+          <w:bCs/>
+          <w:color w:val="FF0000"/>
+        </w:rPr>
+      </w:pPr>
+      <w:r>
+        <w:rPr>
+          <w:rFonts w:ascii="Courier New" w:eastAsia="Courier New" w:hAnsi="Courier New" w:cs="Courier New"/>
+          <w:b/>
+          <w:bCs/>
+          <w:color w:val="FF0000"/>
         </w:rPr>
         <w:t xml:space="preserve">[0]: 6 </w:t>
       </w:r>
       <w:r>
         <w:rPr>
           <w:rFonts w:ascii="Courier New" w:eastAsia="Courier New" w:hAnsi="Courier New" w:cs="Courier New"/>
+          <w:b/>
+          <w:bCs/>
+          <w:color w:val="FF0000"/>
         </w:rPr>
         <w:tab/>
         <w:t>[1]: 9</w:t>
@@ -949,6 +850,9 @@
       <w:r>
         <w:rPr>
           <w:rFonts w:ascii="Courier New" w:eastAsia="Courier New" w:hAnsi="Courier New" w:cs="Courier New"/>
+          <w:b/>
+          <w:bCs/>
+          <w:color w:val="FF0000"/>
         </w:rPr>
         <w:tab/>
         <w:t xml:space="preserve">[2]: 12 </w:t>
@@ -956,6 +860,9 @@
       <w:r>
         <w:rPr>
           <w:rFonts w:ascii="Courier New" w:eastAsia="Courier New" w:hAnsi="Courier New" w:cs="Courier New"/>
+          <w:b/>
+          <w:bCs/>
+          <w:color w:val="FF0000"/>
         </w:rPr>
         <w:tab/>
         <w:t>[3]: 15</w:t>
@@ -1004,39 +911,29 @@
               <w:spacing w:after="0" w:line="244" w:lineRule="auto"/>
               <w:ind w:left="0" w:right="4499" w:firstLine="0"/>
               <w:jc w:val="left"/>
+              <w:rPr>
+                <w:rFonts w:ascii="Courier New" w:eastAsia="Courier New" w:hAnsi="Courier New" w:cs="Courier New"/>
+                <w:sz w:val="20"/>
+              </w:rPr>
             </w:pPr>
-            <w:proofErr w:type="spellStart"/>
-            <w:r>
-              <w:rPr>
-                <w:rFonts w:ascii="Courier New" w:eastAsia="Courier New" w:hAnsi="Courier New" w:cs="Courier New"/>
-                <w:sz w:val="20"/>
-              </w:rPr>
-              <w:t>myQueue</w:t>
-            </w:r>
-            <w:proofErr w:type="spellEnd"/>
-            <w:r>
-              <w:rPr>
-                <w:rFonts w:ascii="Courier New" w:eastAsia="Courier New" w:hAnsi="Courier New" w:cs="Courier New"/>
-                <w:sz w:val="20"/>
-              </w:rPr>
-              <w:t xml:space="preserve"> = </w:t>
-            </w:r>
-            <w:proofErr w:type="gramStart"/>
-            <w:r>
-              <w:rPr>
-                <w:rFonts w:ascii="Courier New" w:eastAsia="Courier New" w:hAnsi="Courier New" w:cs="Courier New"/>
-                <w:sz w:val="20"/>
-              </w:rPr>
-              <w:t>Queue(</w:t>
-            </w:r>
-            <w:proofErr w:type="gramEnd"/>
-            <w:r>
-              <w:rPr>
-                <w:rFonts w:ascii="Courier New" w:eastAsia="Courier New" w:hAnsi="Courier New" w:cs="Courier New"/>
-                <w:sz w:val="20"/>
-              </w:rPr>
-              <w:t xml:space="preserve">) </w:t>
-            </w:r>
+            <w:r>
+              <w:rPr>
+                <w:rFonts w:ascii="Courier New" w:eastAsia="Courier New" w:hAnsi="Courier New" w:cs="Courier New"/>
+                <w:sz w:val="20"/>
+              </w:rPr>
+              <w:t xml:space="preserve">myQueue = Queue() </w:t>
+            </w:r>
+          </w:p>
+          <w:p>
+            <w:pPr>
+              <w:spacing w:after="0" w:line="244" w:lineRule="auto"/>
+              <w:ind w:left="0" w:right="4499" w:firstLine="0"/>
+              <w:jc w:val="left"/>
+              <w:rPr>
+                <w:rFonts w:ascii="Courier New" w:eastAsia="Courier New" w:hAnsi="Courier New" w:cs="Courier New"/>
+                <w:sz w:val="20"/>
+              </w:rPr>
+            </w:pPr>
             <w:r>
               <w:rPr>
                 <w:rFonts w:ascii="Courier New" w:eastAsia="Courier New" w:hAnsi="Courier New" w:cs="Courier New"/>
@@ -1046,21 +943,12 @@
               </w:rPr>
               <w:t xml:space="preserve">for </w:t>
             </w:r>
-            <w:proofErr w:type="spellStart"/>
-            <w:r>
-              <w:rPr>
-                <w:rFonts w:ascii="Courier New" w:eastAsia="Courier New" w:hAnsi="Courier New" w:cs="Courier New"/>
-                <w:sz w:val="20"/>
-              </w:rPr>
-              <w:t>i</w:t>
-            </w:r>
-            <w:proofErr w:type="spellEnd"/>
-            <w:r>
-              <w:rPr>
-                <w:rFonts w:ascii="Courier New" w:eastAsia="Courier New" w:hAnsi="Courier New" w:cs="Courier New"/>
-                <w:sz w:val="20"/>
-              </w:rPr>
-              <w:t xml:space="preserve"> </w:t>
+            <w:r>
+              <w:rPr>
+                <w:rFonts w:ascii="Courier New" w:eastAsia="Courier New" w:hAnsi="Courier New" w:cs="Courier New"/>
+                <w:sz w:val="20"/>
+              </w:rPr>
+              <w:t xml:space="preserve">i </w:t>
             </w:r>
             <w:r>
               <w:rPr>
@@ -1101,6 +989,21 @@
               </w:rPr>
               <w:t xml:space="preserve">):     </w:t>
             </w:r>
+          </w:p>
+          <w:p>
+            <w:pPr>
+              <w:spacing w:after="0" w:line="244" w:lineRule="auto"/>
+              <w:ind w:left="0" w:right="4499" w:firstLine="0"/>
+              <w:jc w:val="left"/>
+            </w:pPr>
+            <w:r>
+              <w:rPr>
+                <w:rFonts w:ascii="Courier New" w:eastAsia="Courier New" w:hAnsi="Courier New" w:cs="Courier New"/>
+                <w:b/>
+                <w:sz w:val="20"/>
+              </w:rPr>
+              <w:t xml:space="preserve">   </w:t>
+            </w:r>
             <w:r>
               <w:rPr>
                 <w:rFonts w:ascii="Courier New" w:eastAsia="Courier New" w:hAnsi="Courier New" w:cs="Courier New"/>
@@ -1110,21 +1013,12 @@
               </w:rPr>
               <w:t xml:space="preserve">if </w:t>
             </w:r>
-            <w:proofErr w:type="spellStart"/>
-            <w:r>
-              <w:rPr>
-                <w:rFonts w:ascii="Courier New" w:eastAsia="Courier New" w:hAnsi="Courier New" w:cs="Courier New"/>
-                <w:sz w:val="20"/>
-              </w:rPr>
-              <w:t>i</w:t>
-            </w:r>
-            <w:proofErr w:type="spellEnd"/>
-            <w:r>
-              <w:rPr>
-                <w:rFonts w:ascii="Courier New" w:eastAsia="Courier New" w:hAnsi="Courier New" w:cs="Courier New"/>
-                <w:sz w:val="20"/>
-              </w:rPr>
-              <w:t xml:space="preserve"> % </w:t>
+            <w:r>
+              <w:rPr>
+                <w:rFonts w:ascii="Courier New" w:eastAsia="Courier New" w:hAnsi="Courier New" w:cs="Courier New"/>
+                <w:sz w:val="20"/>
+              </w:rPr>
+              <w:t xml:space="preserve">i % </w:t>
             </w:r>
             <w:r>
               <w:rPr>
@@ -1172,39 +1066,7 @@
                 <w:rFonts w:ascii="Courier New" w:eastAsia="Courier New" w:hAnsi="Courier New" w:cs="Courier New"/>
                 <w:sz w:val="20"/>
               </w:rPr>
-              <w:t xml:space="preserve">        </w:t>
-            </w:r>
-            <w:proofErr w:type="spellStart"/>
-            <w:r>
-              <w:rPr>
-                <w:rFonts w:ascii="Courier New" w:eastAsia="Courier New" w:hAnsi="Courier New" w:cs="Courier New"/>
-                <w:sz w:val="20"/>
-              </w:rPr>
-              <w:t>myQueue.enqueue</w:t>
-            </w:r>
-            <w:proofErr w:type="spellEnd"/>
-            <w:r>
-              <w:rPr>
-                <w:rFonts w:ascii="Courier New" w:eastAsia="Courier New" w:hAnsi="Courier New" w:cs="Courier New"/>
-                <w:sz w:val="20"/>
-              </w:rPr>
-              <w:t>(</w:t>
-            </w:r>
-            <w:proofErr w:type="spellStart"/>
-            <w:r>
-              <w:rPr>
-                <w:rFonts w:ascii="Courier New" w:eastAsia="Courier New" w:hAnsi="Courier New" w:cs="Courier New"/>
-                <w:sz w:val="20"/>
-              </w:rPr>
-              <w:t>i</w:t>
-            </w:r>
-            <w:proofErr w:type="spellEnd"/>
-            <w:r>
-              <w:rPr>
-                <w:rFonts w:ascii="Courier New" w:eastAsia="Courier New" w:hAnsi="Courier New" w:cs="Courier New"/>
-                <w:sz w:val="20"/>
-              </w:rPr>
-              <w:t xml:space="preserve">)         </w:t>
+              <w:t xml:space="preserve">        myQueue.enqueue(i)         </w:t>
             </w:r>
             <w:r>
               <w:rPr>
@@ -1229,40 +1091,21 @@
                 <w:rFonts w:ascii="Courier New" w:eastAsia="Courier New" w:hAnsi="Courier New" w:cs="Courier New"/>
                 <w:sz w:val="20"/>
               </w:rPr>
-              <w:t xml:space="preserve">        </w:t>
-            </w:r>
-            <w:proofErr w:type="spellStart"/>
-            <w:r>
-              <w:rPr>
-                <w:rFonts w:ascii="Courier New" w:eastAsia="Courier New" w:hAnsi="Courier New" w:cs="Courier New"/>
-                <w:sz w:val="20"/>
-              </w:rPr>
-              <w:t>myQueue.enqueue</w:t>
-            </w:r>
-            <w:proofErr w:type="spellEnd"/>
-            <w:r>
-              <w:rPr>
-                <w:rFonts w:ascii="Courier New" w:eastAsia="Courier New" w:hAnsi="Courier New" w:cs="Courier New"/>
-                <w:sz w:val="20"/>
-              </w:rPr>
-              <w:t>(</w:t>
-            </w:r>
-            <w:proofErr w:type="spellStart"/>
-            <w:r>
-              <w:rPr>
-                <w:rFonts w:ascii="Courier New" w:eastAsia="Courier New" w:hAnsi="Courier New" w:cs="Courier New"/>
-                <w:sz w:val="20"/>
-              </w:rPr>
-              <w:t>i</w:t>
-            </w:r>
-            <w:proofErr w:type="spellEnd"/>
-            <w:r>
-              <w:rPr>
-                <w:rFonts w:ascii="Courier New" w:eastAsia="Courier New" w:hAnsi="Courier New" w:cs="Courier New"/>
-                <w:sz w:val="20"/>
-              </w:rPr>
-              <w:t xml:space="preserve"> + 1)     </w:t>
-            </w:r>
+              <w:t xml:space="preserve">        myQueue.enqueue(i + 1)     </w:t>
+            </w:r>
+          </w:p>
+          <w:p>
+            <w:pPr>
+              <w:spacing w:after="0" w:line="243" w:lineRule="auto"/>
+              <w:ind w:left="0" w:right="2819" w:firstLine="0"/>
+              <w:jc w:val="left"/>
+              <w:rPr>
+                <w:rFonts w:ascii="Courier New" w:eastAsia="Courier New" w:hAnsi="Courier New" w:cs="Courier New"/>
+                <w:b/>
+                <w:color w:val="000080"/>
+                <w:sz w:val="20"/>
+              </w:rPr>
+            </w:pPr>
           </w:p>
           <w:p>
             <w:pPr>
@@ -1270,7 +1113,6 @@
               <w:ind w:left="0" w:right="2819" w:firstLine="0"/>
               <w:jc w:val="left"/>
             </w:pPr>
-            <w:proofErr w:type="spellStart"/>
             <w:r>
               <w:rPr>
                 <w:rFonts w:ascii="Courier New" w:eastAsia="Courier New" w:hAnsi="Courier New" w:cs="Courier New"/>
@@ -1278,9 +1120,8 @@
                 <w:color w:val="000080"/>
                 <w:sz w:val="20"/>
               </w:rPr>
-              <w:t>elif</w:t>
-            </w:r>
-            <w:proofErr w:type="spellEnd"/>
+              <w:t xml:space="preserve">   </w:t>
+            </w:r>
             <w:r>
               <w:rPr>
                 <w:rFonts w:ascii="Courier New" w:eastAsia="Courier New" w:hAnsi="Courier New" w:cs="Courier New"/>
@@ -1288,23 +1129,14 @@
                 <w:color w:val="000080"/>
                 <w:sz w:val="20"/>
               </w:rPr>
-              <w:t xml:space="preserve"> </w:t>
-            </w:r>
-            <w:proofErr w:type="spellStart"/>
-            <w:r>
-              <w:rPr>
-                <w:rFonts w:ascii="Courier New" w:eastAsia="Courier New" w:hAnsi="Courier New" w:cs="Courier New"/>
-                <w:sz w:val="20"/>
-              </w:rPr>
-              <w:t>i</w:t>
-            </w:r>
-            <w:proofErr w:type="spellEnd"/>
-            <w:r>
-              <w:rPr>
-                <w:rFonts w:ascii="Courier New" w:eastAsia="Courier New" w:hAnsi="Courier New" w:cs="Courier New"/>
-                <w:sz w:val="20"/>
-              </w:rPr>
-              <w:t xml:space="preserve"> % </w:t>
+              <w:t xml:space="preserve">elif </w:t>
+            </w:r>
+            <w:r>
+              <w:rPr>
+                <w:rFonts w:ascii="Courier New" w:eastAsia="Courier New" w:hAnsi="Courier New" w:cs="Courier New"/>
+                <w:sz w:val="20"/>
+              </w:rPr>
+              <w:t xml:space="preserve">i % </w:t>
             </w:r>
             <w:r>
               <w:rPr>
@@ -1348,23 +1180,7 @@
                 <w:rFonts w:ascii="Courier New" w:eastAsia="Courier New" w:hAnsi="Courier New" w:cs="Courier New"/>
                 <w:sz w:val="20"/>
               </w:rPr>
-              <w:t xml:space="preserve">        </w:t>
-            </w:r>
-            <w:proofErr w:type="spellStart"/>
-            <w:r>
-              <w:rPr>
-                <w:rFonts w:ascii="Courier New" w:eastAsia="Courier New" w:hAnsi="Courier New" w:cs="Courier New"/>
-                <w:sz w:val="20"/>
-              </w:rPr>
-              <w:t>myQueue.dequeue</w:t>
-            </w:r>
-            <w:proofErr w:type="spellEnd"/>
-            <w:r>
-              <w:rPr>
-                <w:rFonts w:ascii="Courier New" w:eastAsia="Courier New" w:hAnsi="Courier New" w:cs="Courier New"/>
-                <w:sz w:val="20"/>
-              </w:rPr>
-              <w:t xml:space="preserve">() </w:t>
+              <w:t xml:space="preserve">        myQueue.dequeue() </w:t>
             </w:r>
           </w:p>
         </w:tc>
@@ -1475,17 +1291,21 @@
     </w:p>
     <w:p>
       <w:pPr>
-        <w:spacing w:after="23" w:line="259" w:lineRule="auto"/>
-        <w:ind w:left="994" w:firstLine="0"/>
-        <w:jc w:val="left"/>
-        <w:rPr>
-          <w:rFonts w:ascii="Courier New" w:eastAsia="Courier New" w:hAnsi="Courier New" w:cs="Courier New"/>
-        </w:rPr>
-      </w:pPr>
-      <w:r>
-        <w:rPr>
-          <w:rFonts w:ascii="Calibri" w:eastAsia="Calibri" w:hAnsi="Calibri" w:cs="Calibri"/>
-          <w:noProof/>
+        <w:spacing w:after="75" w:line="259" w:lineRule="auto"/>
+        <w:jc w:val="left"/>
+        <w:rPr>
+          <w:rFonts w:ascii="Courier New" w:eastAsia="Courier New" w:hAnsi="Courier New" w:cs="Courier New"/>
+          <w:b/>
+          <w:bCs/>
+          <w:color w:val="FF0000"/>
+        </w:rPr>
+      </w:pPr>
+      <w:r>
+        <w:rPr>
+          <w:rFonts w:ascii="Courier New" w:eastAsia="Courier New" w:hAnsi="Courier New" w:cs="Courier New"/>
+          <w:b/>
+          <w:bCs/>
+          <w:color w:val="FF0000"/>
         </w:rPr>
         <mc:AlternateContent>
           <mc:Choice Requires="wpg">
@@ -1581,8 +1401,10 @@
       </w:r>
       <w:r>
         <w:rPr>
-          <w:rFonts w:ascii="Calibri" w:eastAsia="Calibri" w:hAnsi="Calibri" w:cs="Calibri"/>
-          <w:noProof/>
+          <w:rFonts w:ascii="Courier New" w:eastAsia="Courier New" w:hAnsi="Courier New" w:cs="Courier New"/>
+          <w:b/>
+          <w:bCs/>
+          <w:color w:val="FF0000"/>
         </w:rPr>
         <mc:AlternateContent>
           <mc:Choice Requires="wpg">
@@ -1949,158 +1771,213 @@
       <w:r>
         <w:rPr>
           <w:rFonts w:ascii="Courier New" w:eastAsia="Courier New" w:hAnsi="Courier New" w:cs="Courier New"/>
-        </w:rPr>
-        <w:t xml:space="preserve"> </w:t>
-      </w:r>
-    </w:p>
-    <w:p>
-      <w:pPr>
-        <w:spacing w:after="23" w:line="259" w:lineRule="auto"/>
-        <w:jc w:val="left"/>
-        <w:rPr>
-          <w:rFonts w:ascii="Courier New" w:eastAsia="Courier New" w:hAnsi="Courier New" w:cs="Courier New"/>
-        </w:rPr>
-      </w:pPr>
-      <w:r>
-        <w:rPr>
-          <w:rFonts w:ascii="Courier New" w:eastAsia="Courier New" w:hAnsi="Courier New" w:cs="Courier New"/>
+          <w:b/>
+          <w:bCs/>
+          <w:color w:val="FF0000"/>
+        </w:rPr>
+        <w:t xml:space="preserve"> </w:t>
+      </w:r>
+    </w:p>
+    <w:p>
+      <w:pPr>
+        <w:spacing w:after="75" w:line="259" w:lineRule="auto"/>
+        <w:jc w:val="left"/>
+        <w:rPr>
+          <w:rFonts w:ascii="Courier New" w:eastAsia="Courier New" w:hAnsi="Courier New" w:cs="Courier New"/>
+          <w:b/>
+          <w:bCs/>
+          <w:color w:val="FF0000"/>
+        </w:rPr>
+      </w:pPr>
+      <w:r>
+        <w:rPr>
+          <w:rFonts w:ascii="Courier New" w:eastAsia="Courier New" w:hAnsi="Courier New" w:cs="Courier New"/>
+          <w:b/>
+          <w:bCs/>
+          <w:color w:val="FF0000"/>
         </w:rPr>
         <w:t>The contents of the queue:</w:t>
       </w:r>
     </w:p>
     <w:p>
       <w:pPr>
-        <w:spacing w:after="23" w:line="259" w:lineRule="auto"/>
-        <w:jc w:val="left"/>
-        <w:rPr>
-          <w:rFonts w:ascii="Courier New" w:eastAsia="Courier New" w:hAnsi="Courier New" w:cs="Courier New"/>
-        </w:rPr>
-      </w:pPr>
-      <w:r>
-        <w:rPr>
-          <w:rFonts w:ascii="Courier New" w:eastAsia="Courier New" w:hAnsi="Courier New" w:cs="Courier New"/>
-        </w:rPr>
-        <w:t xml:space="preserve">[0]: </w:t>
-      </w:r>
-      <w:proofErr w:type="gramStart"/>
-      <w:r>
-        <w:rPr>
-          <w:rFonts w:ascii="Courier New" w:eastAsia="Courier New" w:hAnsi="Courier New" w:cs="Courier New"/>
-        </w:rPr>
-        <w:t>3</w:t>
-      </w:r>
-      <w:r>
-        <w:rPr>
-          <w:rFonts w:ascii="Courier New" w:eastAsia="Courier New" w:hAnsi="Courier New" w:cs="Courier New"/>
+        <w:spacing w:after="75" w:line="259" w:lineRule="auto"/>
+        <w:jc w:val="left"/>
+        <w:rPr>
+          <w:rFonts w:ascii="Courier New" w:eastAsia="Courier New" w:hAnsi="Courier New" w:cs="Courier New"/>
+          <w:b/>
+          <w:bCs/>
+          <w:color w:val="FF0000"/>
+        </w:rPr>
+      </w:pPr>
+      <w:r>
+        <w:rPr>
+          <w:rFonts w:ascii="Courier New" w:eastAsia="Courier New" w:hAnsi="Courier New" w:cs="Courier New"/>
+          <w:b/>
+          <w:bCs/>
+          <w:color w:val="FF0000"/>
+        </w:rPr>
+        <w:t>[0]: 3</w:t>
+      </w:r>
+      <w:r>
+        <w:rPr>
+          <w:rFonts w:ascii="Courier New" w:eastAsia="Courier New" w:hAnsi="Courier New" w:cs="Courier New"/>
+          <w:b/>
+          <w:bCs/>
+          <w:color w:val="FF0000"/>
         </w:rPr>
         <w:t xml:space="preserve">  </w:t>
       </w:r>
       <w:r>
         <w:rPr>
           <w:rFonts w:ascii="Courier New" w:eastAsia="Courier New" w:hAnsi="Courier New" w:cs="Courier New"/>
-        </w:rPr>
-        <w:t>[</w:t>
-      </w:r>
-      <w:proofErr w:type="gramEnd"/>
-      <w:r>
-        <w:rPr>
-          <w:rFonts w:ascii="Courier New" w:eastAsia="Courier New" w:hAnsi="Courier New" w:cs="Courier New"/>
-        </w:rPr>
-        <w:t>1]: 4</w:t>
-      </w:r>
-      <w:r>
-        <w:rPr>
-          <w:rFonts w:ascii="Courier New" w:eastAsia="Courier New" w:hAnsi="Courier New" w:cs="Courier New"/>
+          <w:b/>
+          <w:bCs/>
+          <w:color w:val="FF0000"/>
+        </w:rPr>
+        <w:t>[1]: 4</w:t>
+      </w:r>
+      <w:r>
+        <w:rPr>
+          <w:rFonts w:ascii="Courier New" w:eastAsia="Courier New" w:hAnsi="Courier New" w:cs="Courier New"/>
+          <w:b/>
+          <w:bCs/>
+          <w:color w:val="FF0000"/>
         </w:rPr>
         <w:t xml:space="preserve">  </w:t>
       </w:r>
       <w:r>
         <w:rPr>
           <w:rFonts w:ascii="Courier New" w:eastAsia="Courier New" w:hAnsi="Courier New" w:cs="Courier New"/>
+          <w:b/>
+          <w:bCs/>
+          <w:color w:val="FF0000"/>
         </w:rPr>
         <w:t>[2]: 6</w:t>
       </w:r>
       <w:r>
         <w:rPr>
           <w:rFonts w:ascii="Courier New" w:eastAsia="Courier New" w:hAnsi="Courier New" w:cs="Courier New"/>
+          <w:b/>
+          <w:bCs/>
+          <w:color w:val="FF0000"/>
         </w:rPr>
         <w:t xml:space="preserve">  </w:t>
       </w:r>
       <w:r>
         <w:rPr>
           <w:rFonts w:ascii="Courier New" w:eastAsia="Courier New" w:hAnsi="Courier New" w:cs="Courier New"/>
+          <w:b/>
+          <w:bCs/>
+          <w:color w:val="FF0000"/>
         </w:rPr>
         <w:t>[3]: 7</w:t>
       </w:r>
       <w:r>
         <w:rPr>
           <w:rFonts w:ascii="Courier New" w:eastAsia="Courier New" w:hAnsi="Courier New" w:cs="Courier New"/>
+          <w:b/>
+          <w:bCs/>
+          <w:color w:val="FF0000"/>
         </w:rPr>
         <w:t xml:space="preserve">  </w:t>
       </w:r>
       <w:r>
         <w:rPr>
           <w:rFonts w:ascii="Courier New" w:eastAsia="Courier New" w:hAnsi="Courier New" w:cs="Courier New"/>
+          <w:b/>
+          <w:bCs/>
+          <w:color w:val="FF0000"/>
         </w:rPr>
         <w:t>[4]: 9</w:t>
       </w:r>
       <w:r>
         <w:rPr>
           <w:rFonts w:ascii="Courier New" w:eastAsia="Courier New" w:hAnsi="Courier New" w:cs="Courier New"/>
+          <w:b/>
+          <w:bCs/>
+          <w:color w:val="FF0000"/>
         </w:rPr>
         <w:t xml:space="preserve">  </w:t>
       </w:r>
       <w:r>
         <w:rPr>
           <w:rFonts w:ascii="Courier New" w:eastAsia="Courier New" w:hAnsi="Courier New" w:cs="Courier New"/>
+          <w:b/>
+          <w:bCs/>
+          <w:color w:val="FF0000"/>
         </w:rPr>
         <w:t>[5]: 10</w:t>
       </w:r>
       <w:r>
         <w:rPr>
           <w:rFonts w:ascii="Courier New" w:eastAsia="Courier New" w:hAnsi="Courier New" w:cs="Courier New"/>
+          <w:b/>
+          <w:bCs/>
+          <w:color w:val="FF0000"/>
         </w:rPr>
         <w:t xml:space="preserve">  </w:t>
       </w:r>
       <w:r>
         <w:rPr>
           <w:rFonts w:ascii="Courier New" w:eastAsia="Courier New" w:hAnsi="Courier New" w:cs="Courier New"/>
+          <w:b/>
+          <w:bCs/>
+          <w:color w:val="FF0000"/>
         </w:rPr>
         <w:t>[6]: 12</w:t>
       </w:r>
       <w:r>
         <w:rPr>
           <w:rFonts w:ascii="Courier New" w:eastAsia="Courier New" w:hAnsi="Courier New" w:cs="Courier New"/>
+          <w:b/>
+          <w:bCs/>
+          <w:color w:val="FF0000"/>
         </w:rPr>
         <w:t xml:space="preserve">  </w:t>
       </w:r>
       <w:r>
         <w:rPr>
           <w:rFonts w:ascii="Courier New" w:eastAsia="Courier New" w:hAnsi="Courier New" w:cs="Courier New"/>
+          <w:b/>
+          <w:bCs/>
+          <w:color w:val="FF0000"/>
         </w:rPr>
         <w:t>[7]: 13</w:t>
       </w:r>
       <w:r>
         <w:rPr>
           <w:rFonts w:ascii="Courier New" w:eastAsia="Courier New" w:hAnsi="Courier New" w:cs="Courier New"/>
+          <w:b/>
+          <w:bCs/>
+          <w:color w:val="FF0000"/>
         </w:rPr>
         <w:t xml:space="preserve">  </w:t>
       </w:r>
       <w:r>
         <w:rPr>
           <w:rFonts w:ascii="Courier New" w:eastAsia="Courier New" w:hAnsi="Courier New" w:cs="Courier New"/>
+          <w:b/>
+          <w:bCs/>
+          <w:color w:val="FF0000"/>
         </w:rPr>
         <w:t>[8]: 15</w:t>
       </w:r>
       <w:r>
         <w:rPr>
           <w:rFonts w:ascii="Courier New" w:eastAsia="Courier New" w:hAnsi="Courier New" w:cs="Courier New"/>
+          <w:b/>
+          <w:bCs/>
+          <w:color w:val="FF0000"/>
         </w:rPr>
         <w:t xml:space="preserve">  </w:t>
       </w:r>
       <w:r>
         <w:rPr>
           <w:rFonts w:ascii="Courier New" w:eastAsia="Courier New" w:hAnsi="Courier New" w:cs="Courier New"/>
+          <w:b/>
+          <w:bCs/>
+          <w:color w:val="FF0000"/>
         </w:rPr>
         <w:t>[9]: 16</w:t>
       </w:r>
@@ -2163,37 +2040,12 @@
                 <w:sz w:val="20"/>
               </w:rPr>
             </w:pPr>
-            <w:proofErr w:type="spellStart"/>
-            <w:r>
-              <w:rPr>
-                <w:rFonts w:ascii="Courier New" w:eastAsia="Courier New" w:hAnsi="Courier New" w:cs="Courier New"/>
-                <w:sz w:val="20"/>
-              </w:rPr>
-              <w:t>myQueue</w:t>
-            </w:r>
-            <w:proofErr w:type="spellEnd"/>
-            <w:r>
-              <w:rPr>
-                <w:rFonts w:ascii="Courier New" w:eastAsia="Courier New" w:hAnsi="Courier New" w:cs="Courier New"/>
-                <w:sz w:val="20"/>
-              </w:rPr>
-              <w:t xml:space="preserve"> = </w:t>
-            </w:r>
-            <w:proofErr w:type="gramStart"/>
-            <w:r>
-              <w:rPr>
-                <w:rFonts w:ascii="Courier New" w:eastAsia="Courier New" w:hAnsi="Courier New" w:cs="Courier New"/>
-                <w:sz w:val="20"/>
-              </w:rPr>
-              <w:t>Queue(</w:t>
-            </w:r>
-            <w:proofErr w:type="gramEnd"/>
-            <w:r>
-              <w:rPr>
-                <w:rFonts w:ascii="Courier New" w:eastAsia="Courier New" w:hAnsi="Courier New" w:cs="Courier New"/>
-                <w:sz w:val="20"/>
-              </w:rPr>
-              <w:t xml:space="preserve">) </w:t>
+            <w:r>
+              <w:rPr>
+                <w:rFonts w:ascii="Courier New" w:eastAsia="Courier New" w:hAnsi="Courier New" w:cs="Courier New"/>
+                <w:sz w:val="20"/>
+              </w:rPr>
+              <w:t xml:space="preserve">myQueue = Queue() </w:t>
             </w:r>
           </w:p>
           <w:p>
@@ -2215,21 +2067,12 @@
               </w:rPr>
               <w:t xml:space="preserve">for </w:t>
             </w:r>
-            <w:proofErr w:type="spellStart"/>
-            <w:r>
-              <w:rPr>
-                <w:rFonts w:ascii="Courier New" w:eastAsia="Courier New" w:hAnsi="Courier New" w:cs="Courier New"/>
-                <w:sz w:val="20"/>
-              </w:rPr>
-              <w:t>i</w:t>
-            </w:r>
-            <w:proofErr w:type="spellEnd"/>
-            <w:r>
-              <w:rPr>
-                <w:rFonts w:ascii="Courier New" w:eastAsia="Courier New" w:hAnsi="Courier New" w:cs="Courier New"/>
-                <w:sz w:val="20"/>
-              </w:rPr>
-              <w:t xml:space="preserve"> </w:t>
+            <w:r>
+              <w:rPr>
+                <w:rFonts w:ascii="Courier New" w:eastAsia="Courier New" w:hAnsi="Courier New" w:cs="Courier New"/>
+                <w:sz w:val="20"/>
+              </w:rPr>
+              <w:t xml:space="preserve">i </w:t>
             </w:r>
             <w:r>
               <w:rPr>
@@ -2240,7 +2083,6 @@
               </w:rPr>
               <w:t xml:space="preserve">in </w:t>
             </w:r>
-            <w:proofErr w:type="gramStart"/>
             <w:r>
               <w:rPr>
                 <w:rFonts w:ascii="Courier New" w:eastAsia="Courier New" w:hAnsi="Courier New" w:cs="Courier New"/>
@@ -2262,16 +2104,7 @@
                 <w:color w:val="0000FF"/>
                 <w:sz w:val="20"/>
               </w:rPr>
-              <w:t>16</w:t>
-            </w:r>
-            <w:proofErr w:type="gramEnd"/>
-            <w:r>
-              <w:rPr>
-                <w:rFonts w:ascii="Courier New" w:eastAsia="Courier New" w:hAnsi="Courier New" w:cs="Courier New"/>
-                <w:color w:val="0000FF"/>
-                <w:sz w:val="20"/>
-              </w:rPr>
-              <w:t xml:space="preserve"> </w:t>
+              <w:t xml:space="preserve">16 </w:t>
             </w:r>
             <w:r>
               <w:rPr>
@@ -2311,21 +2144,12 @@
               </w:rPr>
               <w:t xml:space="preserve">if </w:t>
             </w:r>
-            <w:proofErr w:type="spellStart"/>
-            <w:r>
-              <w:rPr>
-                <w:rFonts w:ascii="Courier New" w:eastAsia="Courier New" w:hAnsi="Courier New" w:cs="Courier New"/>
-                <w:sz w:val="20"/>
-              </w:rPr>
-              <w:t>i</w:t>
-            </w:r>
-            <w:proofErr w:type="spellEnd"/>
-            <w:r>
-              <w:rPr>
-                <w:rFonts w:ascii="Courier New" w:eastAsia="Courier New" w:hAnsi="Courier New" w:cs="Courier New"/>
-                <w:sz w:val="20"/>
-              </w:rPr>
-              <w:t xml:space="preserve"> % </w:t>
+            <w:r>
+              <w:rPr>
+                <w:rFonts w:ascii="Courier New" w:eastAsia="Courier New" w:hAnsi="Courier New" w:cs="Courier New"/>
+                <w:sz w:val="20"/>
+              </w:rPr>
+              <w:t xml:space="preserve">i % </w:t>
             </w:r>
             <w:r>
               <w:rPr>
@@ -2373,23 +2197,7 @@
                 <w:rFonts w:ascii="Courier New" w:eastAsia="Courier New" w:hAnsi="Courier New" w:cs="Courier New"/>
                 <w:sz w:val="20"/>
               </w:rPr>
-              <w:t xml:space="preserve">        </w:t>
-            </w:r>
-            <w:proofErr w:type="spellStart"/>
-            <w:r>
-              <w:rPr>
-                <w:rFonts w:ascii="Courier New" w:eastAsia="Courier New" w:hAnsi="Courier New" w:cs="Courier New"/>
-                <w:sz w:val="20"/>
-              </w:rPr>
-              <w:t>myQueue.dequeue</w:t>
-            </w:r>
-            <w:proofErr w:type="spellEnd"/>
-            <w:r>
-              <w:rPr>
-                <w:rFonts w:ascii="Courier New" w:eastAsia="Courier New" w:hAnsi="Courier New" w:cs="Courier New"/>
-                <w:sz w:val="20"/>
-              </w:rPr>
-              <w:t xml:space="preserve">()     </w:t>
+              <w:t xml:space="preserve">        myQueue.dequeue()     </w:t>
             </w:r>
             <w:r>
               <w:rPr>
@@ -2413,7 +2221,6 @@
               </w:rPr>
               <w:t xml:space="preserve">    </w:t>
             </w:r>
-            <w:proofErr w:type="spellStart"/>
             <w:r>
               <w:rPr>
                 <w:rFonts w:ascii="Courier New" w:eastAsia="Courier New" w:hAnsi="Courier New" w:cs="Courier New"/>
@@ -2421,33 +2228,14 @@
                 <w:color w:val="000080"/>
                 <w:sz w:val="20"/>
               </w:rPr>
-              <w:t>elif</w:t>
-            </w:r>
-            <w:proofErr w:type="spellEnd"/>
-            <w:r>
-              <w:rPr>
-                <w:rFonts w:ascii="Courier New" w:eastAsia="Courier New" w:hAnsi="Courier New" w:cs="Courier New"/>
-                <w:b/>
-                <w:color w:val="000080"/>
-                <w:sz w:val="20"/>
-              </w:rPr>
-              <w:t xml:space="preserve"> </w:t>
-            </w:r>
-            <w:proofErr w:type="spellStart"/>
-            <w:r>
-              <w:rPr>
-                <w:rFonts w:ascii="Courier New" w:eastAsia="Courier New" w:hAnsi="Courier New" w:cs="Courier New"/>
-                <w:sz w:val="20"/>
-              </w:rPr>
-              <w:t>i</w:t>
-            </w:r>
-            <w:proofErr w:type="spellEnd"/>
-            <w:r>
-              <w:rPr>
-                <w:rFonts w:ascii="Courier New" w:eastAsia="Courier New" w:hAnsi="Courier New" w:cs="Courier New"/>
-                <w:sz w:val="20"/>
-              </w:rPr>
-              <w:t xml:space="preserve"> % </w:t>
+              <w:t xml:space="preserve">elif </w:t>
+            </w:r>
+            <w:r>
+              <w:rPr>
+                <w:rFonts w:ascii="Courier New" w:eastAsia="Courier New" w:hAnsi="Courier New" w:cs="Courier New"/>
+                <w:sz w:val="20"/>
+              </w:rPr>
+              <w:t xml:space="preserve">i % </w:t>
             </w:r>
             <w:r>
               <w:rPr>
@@ -2491,39 +2279,7 @@
                 <w:rFonts w:ascii="Courier New" w:eastAsia="Courier New" w:hAnsi="Courier New" w:cs="Courier New"/>
                 <w:sz w:val="20"/>
               </w:rPr>
-              <w:t xml:space="preserve">        </w:t>
-            </w:r>
-            <w:proofErr w:type="spellStart"/>
-            <w:r>
-              <w:rPr>
-                <w:rFonts w:ascii="Courier New" w:eastAsia="Courier New" w:hAnsi="Courier New" w:cs="Courier New"/>
-                <w:sz w:val="20"/>
-              </w:rPr>
-              <w:t>myQueue.enqueue</w:t>
-            </w:r>
-            <w:proofErr w:type="spellEnd"/>
-            <w:r>
-              <w:rPr>
-                <w:rFonts w:ascii="Courier New" w:eastAsia="Courier New" w:hAnsi="Courier New" w:cs="Courier New"/>
-                <w:sz w:val="20"/>
-              </w:rPr>
-              <w:t>(</w:t>
-            </w:r>
-            <w:proofErr w:type="spellStart"/>
-            <w:r>
-              <w:rPr>
-                <w:rFonts w:ascii="Courier New" w:eastAsia="Courier New" w:hAnsi="Courier New" w:cs="Courier New"/>
-                <w:sz w:val="20"/>
-              </w:rPr>
-              <w:t>i</w:t>
-            </w:r>
-            <w:proofErr w:type="spellEnd"/>
-            <w:r>
-              <w:rPr>
-                <w:rFonts w:ascii="Courier New" w:eastAsia="Courier New" w:hAnsi="Courier New" w:cs="Courier New"/>
-                <w:sz w:val="20"/>
-              </w:rPr>
-              <w:t xml:space="preserve">) </w:t>
+              <w:t xml:space="preserve">        myQueue.enqueue(i) </w:t>
             </w:r>
           </w:p>
           <w:p>
@@ -2621,32 +2377,32 @@
     </w:p>
     <w:p>
       <w:pPr>
-        <w:spacing w:after="0" w:line="259" w:lineRule="auto"/>
-        <w:ind w:left="566" w:firstLine="0"/>
-        <w:jc w:val="left"/>
-        <w:rPr>
-          <w:rFonts w:ascii="Courier New" w:eastAsia="Courier New" w:hAnsi="Courier New" w:cs="Courier New"/>
-        </w:rPr>
-      </w:pPr>
-      <w:r>
-        <w:rPr>
-          <w:rFonts w:ascii="Courier New" w:eastAsia="Courier New" w:hAnsi="Courier New" w:cs="Courier New"/>
-        </w:rPr>
-        <w:t xml:space="preserve"> </w:t>
-      </w:r>
-      <w:proofErr w:type="spellStart"/>
-      <w:r>
-        <w:rPr>
-          <w:rFonts w:ascii="Courier New" w:eastAsia="Courier New" w:hAnsi="Courier New" w:cs="Courier New"/>
-        </w:rPr>
-        <w:t>AssertionError</w:t>
-      </w:r>
-      <w:proofErr w:type="spellEnd"/>
-      <w:r>
-        <w:rPr>
-          <w:rFonts w:ascii="Courier New" w:eastAsia="Courier New" w:hAnsi="Courier New" w:cs="Courier New"/>
-        </w:rPr>
-        <w:t>: Cannot dequeue from an empty queue</w:t>
+        <w:spacing w:after="75" w:line="259" w:lineRule="auto"/>
+        <w:jc w:val="left"/>
+        <w:rPr>
+          <w:rFonts w:ascii="Courier New" w:eastAsia="Courier New" w:hAnsi="Courier New" w:cs="Courier New"/>
+          <w:b/>
+          <w:bCs/>
+          <w:color w:val="FF0000"/>
+        </w:rPr>
+      </w:pPr>
+      <w:r>
+        <w:rPr>
+          <w:rFonts w:ascii="Courier New" w:eastAsia="Courier New" w:hAnsi="Courier New" w:cs="Courier New"/>
+          <w:b/>
+          <w:bCs/>
+          <w:color w:val="FF0000"/>
+        </w:rPr>
+        <w:t xml:space="preserve"> </w:t>
+      </w:r>
+      <w:r>
+        <w:rPr>
+          <w:rFonts w:ascii="Courier New" w:eastAsia="Courier New" w:hAnsi="Courier New" w:cs="Courier New"/>
+          <w:b/>
+          <w:bCs/>
+          <w:color w:val="FF0000"/>
+        </w:rPr>
+        <w:t>AssertionError: Cannot dequeue from an empty queue</w:t>
       </w:r>
     </w:p>
     <w:p>
@@ -2671,19 +2427,11 @@
       <w:r>
         <w:t xml:space="preserve">Write a Python function – </w:t>
       </w:r>
-      <w:proofErr w:type="spellStart"/>
-      <w:r>
-        <w:rPr>
-          <w:rFonts w:ascii="Courier New" w:eastAsia="Courier New" w:hAnsi="Courier New" w:cs="Courier New"/>
-        </w:rPr>
-        <w:t>reverseQueue</w:t>
-      </w:r>
-      <w:proofErr w:type="spellEnd"/>
-      <w:r>
-        <w:rPr>
-          <w:rFonts w:ascii="Courier New" w:eastAsia="Courier New" w:hAnsi="Courier New" w:cs="Courier New"/>
-        </w:rPr>
-        <w:t>(Q)</w:t>
+      <w:r>
+        <w:rPr>
+          <w:rFonts w:ascii="Courier New" w:eastAsia="Courier New" w:hAnsi="Courier New" w:cs="Courier New"/>
+        </w:rPr>
+        <w:t>reverseQueue(Q)</w:t>
       </w:r>
       <w:r>
         <w:t xml:space="preserve"> with no more than 6 lines of code, that reverses the order of the items in a queue. Your solution may only use the methods defined by the Queue ADT, but you are free to use other data structures if necessary </w:t>
@@ -2696,14 +2444,11 @@
         <w:jc w:val="left"/>
       </w:pPr>
       <w:r>
-        <w:rPr>
-          <w:noProof/>
-        </w:rPr>
         <w:drawing>
-          <wp:inline distT="0" distB="0" distL="0" distR="0" wp14:anchorId="29E20542" wp14:editId="0809122A">
-            <wp:extent cx="5174428" cy="4877223"/>
-            <wp:effectExtent l="0" t="0" r="7620" b="0"/>
-            <wp:docPr id="1" name="Picture 1" descr="Graphical user interface, text, application&#10;&#10;Description automatically generated with medium confidence"/>
+          <wp:inline distT="0" distB="0" distL="0" distR="0" wp14:anchorId="78D781AA" wp14:editId="7E964D37">
+            <wp:extent cx="4054191" cy="5052498"/>
+            <wp:effectExtent l="0" t="0" r="3810" b="0"/>
+            <wp:docPr id="1" name="Picture 1"/>
             <wp:cNvGraphicFramePr>
               <a:graphicFrameLocks xmlns:a="http://schemas.openxmlformats.org/drawingml/2006/main" noChangeAspect="1"/>
             </wp:cNvGraphicFramePr>
@@ -2711,7 +2456,7 @@
               <a:graphicData uri="http://schemas.openxmlformats.org/drawingml/2006/picture">
                 <pic:pic xmlns:pic="http://schemas.openxmlformats.org/drawingml/2006/picture">
                   <pic:nvPicPr>
-                    <pic:cNvPr id="1" name="Picture 1" descr="Graphical user interface, text, application&#10;&#10;Description automatically generated with medium confidence"/>
+                    <pic:cNvPr id="1" name=""/>
                     <pic:cNvPicPr/>
                   </pic:nvPicPr>
                   <pic:blipFill>
@@ -2723,7 +2468,7 @@
                   <pic:spPr>
                     <a:xfrm>
                       <a:off x="0" y="0"/>
-                      <a:ext cx="5174428" cy="4877223"/>
+                      <a:ext cx="4054191" cy="5052498"/>
                     </a:xfrm>
                     <a:prstGeom prst="rect">
                       <a:avLst/>
@@ -2893,13 +2638,8 @@
               <w:ind w:left="0" w:firstLine="0"/>
               <w:jc w:val="left"/>
             </w:pPr>
-            <w:proofErr w:type="gramStart"/>
-            <w:r>
-              <w:t>Deque(</w:t>
-            </w:r>
-            <w:proofErr w:type="gramEnd"/>
-            <w:r>
-              <w:t>)</w:t>
+            <w:r>
+              <w:t>Deque()</w:t>
             </w:r>
           </w:p>
         </w:tc>
@@ -2931,18 +2671,11 @@
               <w:ind w:left="0" w:firstLine="0"/>
               <w:jc w:val="left"/>
             </w:pPr>
-            <w:proofErr w:type="spellStart"/>
-            <w:proofErr w:type="gramStart"/>
             <w:r>
               <w:t>isEmpty</w:t>
             </w:r>
-            <w:proofErr w:type="spellEnd"/>
-            <w:r>
-              <w:t>(</w:t>
-            </w:r>
-            <w:proofErr w:type="gramEnd"/>
-            <w:r>
-              <w:t>)</w:t>
+            <w:r>
+              <w:t>()</w:t>
             </w:r>
           </w:p>
         </w:tc>
@@ -2974,16 +2707,11 @@
               <w:ind w:left="0" w:firstLine="0"/>
               <w:jc w:val="left"/>
             </w:pPr>
-            <w:proofErr w:type="gramStart"/>
             <w:r>
               <w:t>length</w:t>
             </w:r>
             <w:r>
-              <w:t>(</w:t>
-            </w:r>
-            <w:proofErr w:type="gramEnd"/>
-            <w:r>
-              <w:t>)</w:t>
+              <w:t>()</w:t>
             </w:r>
           </w:p>
         </w:tc>
@@ -3015,16 +2743,11 @@
               <w:ind w:left="0" w:firstLine="0"/>
               <w:jc w:val="left"/>
             </w:pPr>
-            <w:proofErr w:type="spellStart"/>
             <w:r>
               <w:t>e</w:t>
             </w:r>
             <w:r>
-              <w:t>nqueue_front</w:t>
-            </w:r>
-            <w:proofErr w:type="spellEnd"/>
-            <w:r>
-              <w:t>(item)</w:t>
+              <w:t>nqueue_front(item)</w:t>
             </w:r>
           </w:p>
         </w:tc>
@@ -3056,16 +2779,11 @@
               <w:ind w:left="0" w:firstLine="0"/>
               <w:jc w:val="left"/>
             </w:pPr>
-            <w:proofErr w:type="spellStart"/>
             <w:r>
               <w:t>e</w:t>
             </w:r>
             <w:r>
-              <w:t>nqueue_back</w:t>
-            </w:r>
-            <w:proofErr w:type="spellEnd"/>
-            <w:r>
-              <w:t>(item)</w:t>
+              <w:t>nqueue_back(item)</w:t>
             </w:r>
           </w:p>
         </w:tc>
@@ -3097,24 +2815,11 @@
               <w:ind w:left="0" w:firstLine="0"/>
               <w:jc w:val="left"/>
             </w:pPr>
-            <w:proofErr w:type="spellStart"/>
             <w:r>
               <w:t>d</w:t>
             </w:r>
             <w:r>
-              <w:t>equeue_</w:t>
-            </w:r>
-            <w:proofErr w:type="gramStart"/>
-            <w:r>
-              <w:t>front</w:t>
-            </w:r>
-            <w:proofErr w:type="spellEnd"/>
-            <w:r>
-              <w:t>(</w:t>
-            </w:r>
-            <w:proofErr w:type="gramEnd"/>
-            <w:r>
-              <w:t>)</w:t>
+              <w:t>equeue_front()</w:t>
             </w:r>
           </w:p>
         </w:tc>
@@ -3146,24 +2851,11 @@
               <w:ind w:left="0" w:firstLine="0"/>
               <w:jc w:val="left"/>
             </w:pPr>
-            <w:proofErr w:type="spellStart"/>
             <w:r>
               <w:t>d</w:t>
             </w:r>
             <w:r>
-              <w:t>equeue_</w:t>
-            </w:r>
-            <w:proofErr w:type="gramStart"/>
-            <w:r>
-              <w:t>back</w:t>
-            </w:r>
-            <w:proofErr w:type="spellEnd"/>
-            <w:r>
-              <w:t>(</w:t>
-            </w:r>
-            <w:proofErr w:type="gramEnd"/>
-            <w:r>
-              <w:t>)</w:t>
+              <w:t>equeue_back()</w:t>
             </w:r>
           </w:p>
         </w:tc>

</xml_diff>